<commit_message>
nuevos cambios en documentacion
</commit_message>
<xml_diff>
--- a/Documentacion Proyecto/Documento-formato-ieee-830.docx
+++ b/Documentacion Proyecto/Documento-formato-ieee-830.docx
@@ -280,16 +280,7 @@
           <w:sz w:val="40"/>
           <w:szCs w:val="40"/>
         </w:rPr>
-        <w:t>Sistema de C</w:t>
-      </w:r>
-      <w:r>
-        <w:rPr>
-          <w:rFonts w:ascii="Times New Roman" w:eastAsia="Times New Roman" w:hAnsi="Times New Roman" w:cs="Times New Roman"/>
-          <w:b/>
-          <w:sz w:val="40"/>
-          <w:szCs w:val="40"/>
-        </w:rPr>
-        <w:t>ontrol de Stock de una Vinoteca</w:t>
+        <w:t>Sistema informático de apoyo a la gestión de stock en vinotecas.</w:t>
       </w:r>
     </w:p>
     <w:p>
@@ -445,23 +436,146 @@
           <w:between w:val="nil"/>
         </w:pBdr>
         <w:rPr>
-          <w:color w:val="000000"/>
-          <w:sz w:val="16"/>
-          <w:szCs w:val="16"/>
-        </w:rPr>
-        <w:sectPr>
-          <w:headerReference w:type="default" r:id="rId7"/>
-          <w:footerReference w:type="default" r:id="rId8"/>
-          <w:headerReference w:type="first" r:id="rId9"/>
-          <w:pgSz w:w="11906" w:h="16838"/>
-          <w:pgMar w:top="1417" w:right="1701" w:bottom="1417" w:left="1701" w:header="708" w:footer="708" w:gutter="0"/>
-          <w:pgNumType w:start="1"/>
-          <w:cols w:space="720"/>
-          <w:titlePg/>
-        </w:sectPr>
+          <w:u w:val="single"/>
+        </w:rPr>
       </w:pPr>
       <w:bookmarkStart w:id="0" w:name="_gjdgxs" w:colFirst="0" w:colLast="0"/>
       <w:bookmarkEnd w:id="0"/>
+    </w:p>
+    <w:p>
+      <w:pPr>
+        <w:widowControl w:val="0"/>
+        <w:pBdr>
+          <w:top w:val="nil"/>
+          <w:left w:val="nil"/>
+          <w:bottom w:val="nil"/>
+          <w:right w:val="nil"/>
+          <w:between w:val="nil"/>
+        </w:pBdr>
+        <w:rPr>
+          <w:u w:val="single"/>
+        </w:rPr>
+      </w:pPr>
+    </w:p>
+    <w:p>
+      <w:pPr>
+        <w:widowControl w:val="0"/>
+        <w:pBdr>
+          <w:top w:val="nil"/>
+          <w:left w:val="nil"/>
+          <w:bottom w:val="nil"/>
+          <w:right w:val="nil"/>
+          <w:between w:val="nil"/>
+        </w:pBdr>
+        <w:rPr>
+          <w:u w:val="single"/>
+        </w:rPr>
+      </w:pPr>
+    </w:p>
+    <w:p>
+      <w:pPr>
+        <w:widowControl w:val="0"/>
+        <w:pBdr>
+          <w:top w:val="nil"/>
+          <w:left w:val="nil"/>
+          <w:bottom w:val="nil"/>
+          <w:right w:val="nil"/>
+          <w:between w:val="nil"/>
+        </w:pBdr>
+        <w:rPr>
+          <w:u w:val="single"/>
+        </w:rPr>
+      </w:pPr>
+    </w:p>
+    <w:p>
+      <w:pPr>
+        <w:widowControl w:val="0"/>
+        <w:pBdr>
+          <w:top w:val="nil"/>
+          <w:left w:val="nil"/>
+          <w:bottom w:val="nil"/>
+          <w:right w:val="nil"/>
+          <w:between w:val="nil"/>
+        </w:pBdr>
+        <w:rPr>
+          <w:u w:val="single"/>
+        </w:rPr>
+      </w:pPr>
+    </w:p>
+    <w:p>
+      <w:pPr>
+        <w:widowControl w:val="0"/>
+        <w:pBdr>
+          <w:top w:val="nil"/>
+          <w:left w:val="nil"/>
+          <w:bottom w:val="nil"/>
+          <w:right w:val="nil"/>
+          <w:between w:val="nil"/>
+        </w:pBdr>
+        <w:rPr>
+          <w:u w:val="single"/>
+        </w:rPr>
+      </w:pPr>
+    </w:p>
+    <w:p>
+      <w:pPr>
+        <w:widowControl w:val="0"/>
+        <w:pBdr>
+          <w:top w:val="nil"/>
+          <w:left w:val="nil"/>
+          <w:bottom w:val="nil"/>
+          <w:right w:val="nil"/>
+          <w:between w:val="nil"/>
+        </w:pBdr>
+        <w:rPr>
+          <w:u w:val="single"/>
+        </w:rPr>
+      </w:pPr>
+    </w:p>
+    <w:p>
+      <w:pPr>
+        <w:widowControl w:val="0"/>
+        <w:pBdr>
+          <w:top w:val="nil"/>
+          <w:left w:val="nil"/>
+          <w:bottom w:val="nil"/>
+          <w:right w:val="nil"/>
+          <w:between w:val="nil"/>
+        </w:pBdr>
+        <w:rPr>
+          <w:u w:val="single"/>
+        </w:rPr>
+      </w:pPr>
+    </w:p>
+    <w:p>
+      <w:pPr>
+        <w:widowControl w:val="0"/>
+        <w:pBdr>
+          <w:top w:val="nil"/>
+          <w:left w:val="nil"/>
+          <w:bottom w:val="nil"/>
+          <w:right w:val="nil"/>
+          <w:between w:val="nil"/>
+        </w:pBdr>
+        <w:rPr>
+          <w:u w:val="single"/>
+        </w:rPr>
+      </w:pPr>
+    </w:p>
+    <w:p>
+      <w:pPr>
+        <w:widowControl w:val="0"/>
+        <w:pBdr>
+          <w:top w:val="nil"/>
+          <w:left w:val="nil"/>
+          <w:bottom w:val="nil"/>
+          <w:right w:val="nil"/>
+          <w:between w:val="nil"/>
+        </w:pBdr>
+        <w:rPr>
+          <w:u w:val="single"/>
+        </w:rPr>
+      </w:pPr>
     </w:p>
     <w:p>
       <w:pPr>
@@ -4943,8 +5057,8 @@
           <w:szCs w:val="16"/>
         </w:rPr>
         <w:sectPr>
-          <w:headerReference w:type="first" r:id="rId10"/>
-          <w:footerReference w:type="first" r:id="rId11"/>
+          <w:headerReference w:type="first" r:id="rId7"/>
+          <w:footerReference w:type="first" r:id="rId8"/>
           <w:pgSz w:w="11906" w:h="16838"/>
           <w:pgMar w:top="1417" w:right="1701" w:bottom="1417" w:left="1701" w:header="708" w:footer="708" w:gutter="0"/>
           <w:cols w:space="720"/>
@@ -5227,7 +5341,25 @@
               <w:color w:val="0000FF"/>
               <w:u w:val="single"/>
             </w:rPr>
-            <w:t>INTRODUCCIÓN</w:t>
+            <w:t>INTRODUC</w:t>
+          </w:r>
+          <w:r>
+            <w:rPr>
+              <w:b/>
+              <w:smallCaps/>
+              <w:color w:val="0000FF"/>
+              <w:u w:val="single"/>
+            </w:rPr>
+            <w:t>C</w:t>
+          </w:r>
+          <w:r>
+            <w:rPr>
+              <w:b/>
+              <w:smallCaps/>
+              <w:color w:val="0000FF"/>
+              <w:u w:val="single"/>
+            </w:rPr>
+            <w:t>IÓN</w:t>
           </w:r>
           <w:r>
             <w:rPr>
@@ -5299,7 +5431,23 @@
               <w:color w:val="0000FF"/>
               <w:u w:val="single"/>
             </w:rPr>
-            <w:t>Propósito</w:t>
+            <w:t>Propósi</w:t>
+          </w:r>
+          <w:r>
+            <w:rPr>
+              <w:b/>
+              <w:color w:val="0000FF"/>
+              <w:u w:val="single"/>
+            </w:rPr>
+            <w:t>t</w:t>
+          </w:r>
+          <w:r>
+            <w:rPr>
+              <w:b/>
+              <w:color w:val="0000FF"/>
+              <w:u w:val="single"/>
+            </w:rPr>
+            <w:t>o</w:t>
           </w:r>
           <w:r>
             <w:rPr>
@@ -5870,23 +6018,7 @@
               <w:color w:val="0000FF"/>
               <w:u w:val="single"/>
             </w:rPr>
-            <w:t>Características de los us</w:t>
-          </w:r>
-          <w:r>
-            <w:rPr>
-              <w:b/>
-              <w:color w:val="0000FF"/>
-              <w:u w:val="single"/>
-            </w:rPr>
-            <w:t>u</w:t>
-          </w:r>
-          <w:r>
-            <w:rPr>
-              <w:b/>
-              <w:color w:val="0000FF"/>
-              <w:u w:val="single"/>
-            </w:rPr>
-            <w:t>arios</w:t>
+            <w:t>Características de los usuarios</w:t>
           </w:r>
           <w:r>
             <w:rPr>
@@ -6527,7 +6659,9 @@
         </w:rPr>
       </w:pPr>
       <w:bookmarkStart w:id="4" w:name="_2et92p0" w:colFirst="0" w:colLast="0"/>
+      <w:bookmarkStart w:id="5" w:name="_GoBack"/>
       <w:bookmarkEnd w:id="4"/>
+      <w:bookmarkEnd w:id="5"/>
     </w:p>
     <w:p>
       <w:pPr>
@@ -6591,37 +6725,12 @@
         </w:tabs>
         <w:ind w:left="601"/>
         <w:jc w:val="both"/>
-        <w:rPr>
-          <w:lang w:val="es-AR"/>
-        </w:rPr>
-      </w:pPr>
-      <w:r>
-        <w:rPr>
-          <w:color w:val="365F91"/>
-          <w:sz w:val="22"/>
-          <w:szCs w:val="22"/>
-        </w:rPr>
-        <w:tab/>
-      </w:r>
-      <w:r>
-        <w:t xml:space="preserve">El presente documento tiene como propósito definir las especificaciones funcionales, no funcionales para el desarrollo de un sistema de información web que permitirá gestionar distintos procesos administrativos y de stock de una vinoteca. Éste será utilizado por personal y </w:t>
-      </w:r>
-      <w:proofErr w:type="spellStart"/>
-      <w:r>
-        <w:t>due</w:t>
-      </w:r>
-      <w:r>
-        <w:rPr>
-          <w:lang w:val="es-AR"/>
-        </w:rPr>
-        <w:t>ños</w:t>
-      </w:r>
-      <w:proofErr w:type="spellEnd"/>
-      <w:r>
-        <w:rPr>
-          <w:lang w:val="es-AR"/>
-        </w:rPr>
-        <w:t xml:space="preserve"> de negocios del rubro vitivinícola.</w:t>
+      </w:pPr>
+      <w:r>
+        <w:sym w:font="Symbol" w:char="F0B7"/>
+      </w:r>
+      <w:r>
+        <w:t xml:space="preserve"> Realizar los requerimientos de la empresa para el sistema Web. </w:t>
       </w:r>
     </w:p>
     <w:p>
@@ -6654,10 +6763,13 @@
         </w:tabs>
         <w:ind w:left="601"/>
         <w:jc w:val="both"/>
-        <w:rPr>
-          <w:u w:val="single"/>
-        </w:rPr>
-      </w:pPr>
+      </w:pPr>
+      <w:r>
+        <w:sym w:font="Symbol" w:char="F0B7"/>
+      </w:r>
+      <w:r>
+        <w:t xml:space="preserve"> Realizar el análisis del sistema basado en los requerimientos. </w:t>
+      </w:r>
     </w:p>
     <w:p>
       <w:pPr>
@@ -6673,6 +6785,142 @@
         </w:tabs>
         <w:ind w:left="601"/>
         <w:jc w:val="both"/>
+      </w:pPr>
+    </w:p>
+    <w:p>
+      <w:pPr>
+        <w:pBdr>
+          <w:top w:val="nil"/>
+          <w:left w:val="nil"/>
+          <w:bottom w:val="nil"/>
+          <w:right w:val="nil"/>
+          <w:between w:val="nil"/>
+        </w:pBdr>
+        <w:tabs>
+          <w:tab w:val="left" w:pos="709"/>
+        </w:tabs>
+        <w:ind w:left="601"/>
+        <w:jc w:val="both"/>
+      </w:pPr>
+      <w:r>
+        <w:sym w:font="Symbol" w:char="F0B7"/>
+      </w:r>
+      <w:r>
+        <w:t xml:space="preserve"> Definir y seleccionar la arquitectura bajo la cual se implementará el sistema Web que le permita ser portátil y escalable en el tiempo.</w:t>
+      </w:r>
+    </w:p>
+    <w:p>
+      <w:pPr>
+        <w:pBdr>
+          <w:top w:val="nil"/>
+          <w:left w:val="nil"/>
+          <w:bottom w:val="nil"/>
+          <w:right w:val="nil"/>
+          <w:between w:val="nil"/>
+        </w:pBdr>
+        <w:tabs>
+          <w:tab w:val="left" w:pos="709"/>
+        </w:tabs>
+        <w:ind w:left="601"/>
+        <w:jc w:val="both"/>
+      </w:pPr>
+    </w:p>
+    <w:p>
+      <w:pPr>
+        <w:pBdr>
+          <w:top w:val="nil"/>
+          <w:left w:val="nil"/>
+          <w:bottom w:val="nil"/>
+          <w:right w:val="nil"/>
+          <w:between w:val="nil"/>
+        </w:pBdr>
+        <w:tabs>
+          <w:tab w:val="left" w:pos="709"/>
+        </w:tabs>
+        <w:ind w:left="601"/>
+        <w:jc w:val="both"/>
+      </w:pPr>
+      <w:r>
+        <w:sym w:font="Symbol" w:char="F0B7"/>
+      </w:r>
+      <w:r>
+        <w:t xml:space="preserve"> Crear un modelo de bases de datos relacional que se acomode a los requerimientos del almacenamiento y manipulación de datos de la empresa.</w:t>
+      </w:r>
+    </w:p>
+    <w:p>
+      <w:pPr>
+        <w:pBdr>
+          <w:top w:val="nil"/>
+          <w:left w:val="nil"/>
+          <w:bottom w:val="nil"/>
+          <w:right w:val="nil"/>
+          <w:between w:val="nil"/>
+        </w:pBdr>
+        <w:tabs>
+          <w:tab w:val="left" w:pos="709"/>
+        </w:tabs>
+        <w:ind w:left="601"/>
+        <w:jc w:val="both"/>
+      </w:pPr>
+    </w:p>
+    <w:p>
+      <w:pPr>
+        <w:pBdr>
+          <w:top w:val="nil"/>
+          <w:left w:val="nil"/>
+          <w:bottom w:val="nil"/>
+          <w:right w:val="nil"/>
+          <w:between w:val="nil"/>
+        </w:pBdr>
+        <w:tabs>
+          <w:tab w:val="left" w:pos="709"/>
+        </w:tabs>
+        <w:ind w:left="601"/>
+        <w:jc w:val="both"/>
+      </w:pPr>
+      <w:r>
+        <w:t xml:space="preserve"> </w:t>
+      </w:r>
+      <w:r>
+        <w:sym w:font="Symbol" w:char="F0B7"/>
+      </w:r>
+      <w:r>
+        <w:t xml:space="preserve"> Diseñar una interfaz gráfica amigable e intuitiva, que le permita al usuario interactuar con el sistema con facilidad minimizando el uso de manuales o capacitaciones.</w:t>
+      </w:r>
+    </w:p>
+    <w:p>
+      <w:pPr>
+        <w:pBdr>
+          <w:top w:val="nil"/>
+          <w:left w:val="nil"/>
+          <w:bottom w:val="nil"/>
+          <w:right w:val="nil"/>
+          <w:between w:val="nil"/>
+        </w:pBdr>
+        <w:tabs>
+          <w:tab w:val="left" w:pos="709"/>
+        </w:tabs>
+        <w:ind w:left="601"/>
+        <w:jc w:val="both"/>
+        <w:rPr>
+          <w:u w:val="single"/>
+        </w:rPr>
+      </w:pPr>
+    </w:p>
+    <w:p>
+      <w:pPr>
+        <w:pBdr>
+          <w:top w:val="nil"/>
+          <w:left w:val="nil"/>
+          <w:bottom w:val="nil"/>
+          <w:right w:val="nil"/>
+          <w:between w:val="nil"/>
+        </w:pBdr>
+        <w:tabs>
+          <w:tab w:val="left" w:pos="709"/>
+        </w:tabs>
+        <w:ind w:left="601"/>
+        <w:jc w:val="both"/>
         <w:rPr>
           <w:b/>
           <w:color w:val="000000"/>
@@ -6692,20 +6940,20 @@
     </w:p>
     <w:p>
       <w:pPr>
-        <w:pBdr>
-          <w:top w:val="nil"/>
-          <w:left w:val="nil"/>
-          <w:bottom w:val="nil"/>
-          <w:right w:val="nil"/>
-          <w:between w:val="nil"/>
-        </w:pBdr>
-        <w:ind w:left="600"/>
-        <w:rPr>
-          <w:color w:val="000000"/>
-        </w:rPr>
-      </w:pPr>
-      <w:bookmarkStart w:id="5" w:name="3dy6vkm" w:colFirst="0" w:colLast="0"/>
-      <w:bookmarkEnd w:id="5"/>
+        <w:widowControl w:val="0"/>
+        <w:pBdr>
+          <w:top w:val="nil"/>
+          <w:left w:val="nil"/>
+          <w:bottom w:val="nil"/>
+          <w:right w:val="nil"/>
+          <w:between w:val="nil"/>
+        </w:pBdr>
+        <w:jc w:val="both"/>
+      </w:pPr>
+      <w:bookmarkStart w:id="6" w:name="3dy6vkm" w:colFirst="0" w:colLast="0"/>
+      <w:bookmarkStart w:id="7" w:name="_1t3h5sf" w:colFirst="0" w:colLast="0"/>
+      <w:bookmarkEnd w:id="6"/>
+      <w:bookmarkEnd w:id="7"/>
     </w:p>
     <w:p>
       <w:pPr>
@@ -6720,23 +6968,423 @@
         <w:ind w:left="601" w:firstLine="106"/>
         <w:jc w:val="both"/>
       </w:pPr>
-      <w:bookmarkStart w:id="6" w:name="_1t3h5sf" w:colFirst="0" w:colLast="0"/>
-      <w:bookmarkEnd w:id="6"/>
-      <w:r>
-        <w:t xml:space="preserve">Esta especificación de requisitos está dirigida al usuario del sistema, para continuar con el desarrollo de aplicaciones y para profundizar en la automatización de ésta, la cual tiene por objetivo principal el gestionar los distintos procesos administrativos (Stock, </w:t>
-      </w:r>
-      <w:r>
-        <w:t>Facturación</w:t>
-      </w:r>
-      <w:r>
-        <w:t xml:space="preserve">, </w:t>
-      </w:r>
-      <w:r>
-        <w:t>Información</w:t>
-      </w:r>
-      <w:r>
-        <w:t>).</w:t>
-      </w:r>
+      <w:r>
+        <w:sym w:font="Symbol" w:char="F0B7"/>
+      </w:r>
+      <w:r>
+        <w:t xml:space="preserve"> El sistema permitirá registrar productos a través de una aplicación, permitiendo manejar un único stock y actualizado en tiempo real, sincronizado a una única base de datos. </w:t>
+      </w:r>
+    </w:p>
+    <w:p>
+      <w:pPr>
+        <w:widowControl w:val="0"/>
+        <w:pBdr>
+          <w:top w:val="nil"/>
+          <w:left w:val="nil"/>
+          <w:bottom w:val="nil"/>
+          <w:right w:val="nil"/>
+          <w:between w:val="nil"/>
+        </w:pBdr>
+        <w:ind w:left="601" w:firstLine="106"/>
+        <w:jc w:val="both"/>
+      </w:pPr>
+    </w:p>
+    <w:p>
+      <w:pPr>
+        <w:widowControl w:val="0"/>
+        <w:pBdr>
+          <w:top w:val="nil"/>
+          <w:left w:val="nil"/>
+          <w:bottom w:val="nil"/>
+          <w:right w:val="nil"/>
+          <w:between w:val="nil"/>
+        </w:pBdr>
+        <w:ind w:left="601" w:firstLine="106"/>
+        <w:jc w:val="both"/>
+      </w:pPr>
+      <w:r>
+        <w:sym w:font="Symbol" w:char="F0B7"/>
+      </w:r>
+      <w:r>
+        <w:t xml:space="preserve"> El sistema se desarrollara en HTML5, CSS,</w:t>
+      </w:r>
+      <w:r>
+        <w:t xml:space="preserve"> </w:t>
+      </w:r>
+      <w:proofErr w:type="spellStart"/>
+      <w:r>
+        <w:t>Boostrap</w:t>
+      </w:r>
+      <w:proofErr w:type="spellEnd"/>
+      <w:r>
+        <w:t xml:space="preserve">, JS, </w:t>
+      </w:r>
+      <w:proofErr w:type="spellStart"/>
+      <w:r>
+        <w:t>Python</w:t>
+      </w:r>
+      <w:proofErr w:type="spellEnd"/>
+      <w:r>
+        <w:t xml:space="preserve">  y SQL </w:t>
+      </w:r>
+      <w:r>
+        <w:t xml:space="preserve">base de datos, </w:t>
+      </w:r>
+      <w:r>
+        <w:t xml:space="preserve">el cual podrá ser ejecutado en cualquier navegador web. </w:t>
+      </w:r>
+    </w:p>
+    <w:p>
+      <w:pPr>
+        <w:widowControl w:val="0"/>
+        <w:pBdr>
+          <w:top w:val="nil"/>
+          <w:left w:val="nil"/>
+          <w:bottom w:val="nil"/>
+          <w:right w:val="nil"/>
+          <w:between w:val="nil"/>
+        </w:pBdr>
+        <w:ind w:left="601" w:firstLine="106"/>
+        <w:jc w:val="both"/>
+      </w:pPr>
+    </w:p>
+    <w:p>
+      <w:pPr>
+        <w:widowControl w:val="0"/>
+        <w:pBdr>
+          <w:top w:val="nil"/>
+          <w:left w:val="nil"/>
+          <w:bottom w:val="nil"/>
+          <w:right w:val="nil"/>
+          <w:between w:val="nil"/>
+        </w:pBdr>
+        <w:ind w:left="601" w:firstLine="106"/>
+        <w:jc w:val="both"/>
+      </w:pPr>
+      <w:r>
+        <w:sym w:font="Symbol" w:char="F0B7"/>
+      </w:r>
+      <w:r>
+        <w:t xml:space="preserve"> El sistema permitirá llevar </w:t>
+      </w:r>
+      <w:r>
+        <w:t>un registro por producto, proveedores y cantidad de producto en existencia</w:t>
+      </w:r>
+      <w:r>
+        <w:t xml:space="preserve"> según se desee. </w:t>
+      </w:r>
+    </w:p>
+    <w:p>
+      <w:pPr>
+        <w:widowControl w:val="0"/>
+        <w:pBdr>
+          <w:top w:val="nil"/>
+          <w:left w:val="nil"/>
+          <w:bottom w:val="nil"/>
+          <w:right w:val="nil"/>
+          <w:between w:val="nil"/>
+        </w:pBdr>
+        <w:ind w:left="601" w:firstLine="106"/>
+        <w:jc w:val="both"/>
+      </w:pPr>
+    </w:p>
+    <w:p>
+      <w:pPr>
+        <w:widowControl w:val="0"/>
+        <w:pBdr>
+          <w:top w:val="nil"/>
+          <w:left w:val="nil"/>
+          <w:bottom w:val="nil"/>
+          <w:right w:val="nil"/>
+          <w:between w:val="nil"/>
+        </w:pBdr>
+        <w:ind w:left="601" w:firstLine="106"/>
+        <w:jc w:val="both"/>
+      </w:pPr>
+    </w:p>
+    <w:p>
+      <w:pPr>
+        <w:widowControl w:val="0"/>
+        <w:pBdr>
+          <w:top w:val="nil"/>
+          <w:left w:val="nil"/>
+          <w:bottom w:val="nil"/>
+          <w:right w:val="nil"/>
+          <w:between w:val="nil"/>
+        </w:pBdr>
+        <w:ind w:left="601" w:firstLine="106"/>
+        <w:jc w:val="both"/>
+      </w:pPr>
+      <w:r>
+        <w:sym w:font="Symbol" w:char="F0B7"/>
+      </w:r>
+      <w:r>
+        <w:t xml:space="preserve"> El sistema permitirá el acceso</w:t>
+      </w:r>
+      <w:r>
+        <w:t xml:space="preserve"> y consulta de información del stock de productos existente en el momento en el que se realiza la gestión, solamente a usuarios que se </w:t>
+      </w:r>
+      <w:r>
+        <w:t>encuentran autoriz</w:t>
+      </w:r>
+      <w:r>
+        <w:t xml:space="preserve">ados en su acceso previo registro de sus datos personales en el sistema. </w:t>
+      </w:r>
+    </w:p>
+    <w:p>
+      <w:pPr>
+        <w:widowControl w:val="0"/>
+        <w:pBdr>
+          <w:top w:val="nil"/>
+          <w:left w:val="nil"/>
+          <w:bottom w:val="nil"/>
+          <w:right w:val="nil"/>
+          <w:between w:val="nil"/>
+        </w:pBdr>
+        <w:ind w:left="601" w:firstLine="106"/>
+        <w:jc w:val="both"/>
+        <w:rPr>
+          <w:u w:val="single"/>
+        </w:rPr>
+      </w:pPr>
+    </w:p>
+    <w:p>
+      <w:pPr>
+        <w:widowControl w:val="0"/>
+        <w:pBdr>
+          <w:top w:val="nil"/>
+          <w:left w:val="nil"/>
+          <w:bottom w:val="nil"/>
+          <w:right w:val="nil"/>
+          <w:between w:val="nil"/>
+        </w:pBdr>
+        <w:ind w:left="601" w:firstLine="106"/>
+        <w:jc w:val="both"/>
+      </w:pPr>
+    </w:p>
+    <w:p>
+      <w:pPr>
+        <w:widowControl w:val="0"/>
+        <w:pBdr>
+          <w:top w:val="nil"/>
+          <w:left w:val="nil"/>
+          <w:bottom w:val="nil"/>
+          <w:right w:val="nil"/>
+          <w:between w:val="nil"/>
+        </w:pBdr>
+        <w:ind w:left="601" w:firstLine="106"/>
+        <w:jc w:val="both"/>
+      </w:pPr>
+    </w:p>
+    <w:p>
+      <w:pPr>
+        <w:widowControl w:val="0"/>
+        <w:pBdr>
+          <w:top w:val="nil"/>
+          <w:left w:val="nil"/>
+          <w:bottom w:val="nil"/>
+          <w:right w:val="nil"/>
+          <w:between w:val="nil"/>
+        </w:pBdr>
+        <w:ind w:left="601" w:firstLine="106"/>
+        <w:jc w:val="both"/>
+      </w:pPr>
+    </w:p>
+    <w:p>
+      <w:pPr>
+        <w:widowControl w:val="0"/>
+        <w:pBdr>
+          <w:top w:val="nil"/>
+          <w:left w:val="nil"/>
+          <w:bottom w:val="nil"/>
+          <w:right w:val="nil"/>
+          <w:between w:val="nil"/>
+        </w:pBdr>
+        <w:ind w:left="601" w:firstLine="106"/>
+        <w:jc w:val="both"/>
+      </w:pPr>
+    </w:p>
+    <w:p>
+      <w:pPr>
+        <w:widowControl w:val="0"/>
+        <w:pBdr>
+          <w:top w:val="nil"/>
+          <w:left w:val="nil"/>
+          <w:bottom w:val="nil"/>
+          <w:right w:val="nil"/>
+          <w:between w:val="nil"/>
+        </w:pBdr>
+        <w:ind w:left="601" w:firstLine="106"/>
+        <w:jc w:val="both"/>
+      </w:pPr>
+    </w:p>
+    <w:p>
+      <w:pPr>
+        <w:widowControl w:val="0"/>
+        <w:pBdr>
+          <w:top w:val="nil"/>
+          <w:left w:val="nil"/>
+          <w:bottom w:val="nil"/>
+          <w:right w:val="nil"/>
+          <w:between w:val="nil"/>
+        </w:pBdr>
+        <w:ind w:left="601" w:firstLine="106"/>
+        <w:jc w:val="both"/>
+      </w:pPr>
+    </w:p>
+    <w:p>
+      <w:pPr>
+        <w:widowControl w:val="0"/>
+        <w:pBdr>
+          <w:top w:val="nil"/>
+          <w:left w:val="nil"/>
+          <w:bottom w:val="nil"/>
+          <w:right w:val="nil"/>
+          <w:between w:val="nil"/>
+        </w:pBdr>
+        <w:ind w:left="601" w:firstLine="106"/>
+        <w:jc w:val="both"/>
+      </w:pPr>
+    </w:p>
+    <w:p>
+      <w:pPr>
+        <w:widowControl w:val="0"/>
+        <w:pBdr>
+          <w:top w:val="nil"/>
+          <w:left w:val="nil"/>
+          <w:bottom w:val="nil"/>
+          <w:right w:val="nil"/>
+          <w:between w:val="nil"/>
+        </w:pBdr>
+        <w:ind w:left="601" w:firstLine="106"/>
+        <w:jc w:val="both"/>
+      </w:pPr>
+    </w:p>
+    <w:p>
+      <w:pPr>
+        <w:widowControl w:val="0"/>
+        <w:pBdr>
+          <w:top w:val="nil"/>
+          <w:left w:val="nil"/>
+          <w:bottom w:val="nil"/>
+          <w:right w:val="nil"/>
+          <w:between w:val="nil"/>
+        </w:pBdr>
+        <w:ind w:left="601" w:firstLine="106"/>
+        <w:jc w:val="both"/>
+      </w:pPr>
+    </w:p>
+    <w:p>
+      <w:pPr>
+        <w:widowControl w:val="0"/>
+        <w:pBdr>
+          <w:top w:val="nil"/>
+          <w:left w:val="nil"/>
+          <w:bottom w:val="nil"/>
+          <w:right w:val="nil"/>
+          <w:between w:val="nil"/>
+        </w:pBdr>
+        <w:ind w:left="601" w:firstLine="106"/>
+        <w:jc w:val="both"/>
+      </w:pPr>
+    </w:p>
+    <w:p>
+      <w:pPr>
+        <w:widowControl w:val="0"/>
+        <w:pBdr>
+          <w:top w:val="nil"/>
+          <w:left w:val="nil"/>
+          <w:bottom w:val="nil"/>
+          <w:right w:val="nil"/>
+          <w:between w:val="nil"/>
+        </w:pBdr>
+        <w:ind w:left="601" w:firstLine="106"/>
+        <w:jc w:val="both"/>
+      </w:pPr>
+    </w:p>
+    <w:p>
+      <w:pPr>
+        <w:widowControl w:val="0"/>
+        <w:pBdr>
+          <w:top w:val="nil"/>
+          <w:left w:val="nil"/>
+          <w:bottom w:val="nil"/>
+          <w:right w:val="nil"/>
+          <w:between w:val="nil"/>
+        </w:pBdr>
+        <w:ind w:left="601" w:firstLine="106"/>
+        <w:jc w:val="both"/>
+      </w:pPr>
+    </w:p>
+    <w:p>
+      <w:pPr>
+        <w:widowControl w:val="0"/>
+        <w:pBdr>
+          <w:top w:val="nil"/>
+          <w:left w:val="nil"/>
+          <w:bottom w:val="nil"/>
+          <w:right w:val="nil"/>
+          <w:between w:val="nil"/>
+        </w:pBdr>
+        <w:ind w:left="601" w:firstLine="106"/>
+        <w:jc w:val="both"/>
+      </w:pPr>
+    </w:p>
+    <w:p>
+      <w:pPr>
+        <w:widowControl w:val="0"/>
+        <w:pBdr>
+          <w:top w:val="nil"/>
+          <w:left w:val="nil"/>
+          <w:bottom w:val="nil"/>
+          <w:right w:val="nil"/>
+          <w:between w:val="nil"/>
+        </w:pBdr>
+        <w:ind w:left="601" w:firstLine="106"/>
+        <w:jc w:val="both"/>
+      </w:pPr>
+    </w:p>
+    <w:p>
+      <w:pPr>
+        <w:widowControl w:val="0"/>
+        <w:pBdr>
+          <w:top w:val="nil"/>
+          <w:left w:val="nil"/>
+          <w:bottom w:val="nil"/>
+          <w:right w:val="nil"/>
+          <w:between w:val="nil"/>
+        </w:pBdr>
+        <w:ind w:left="601" w:firstLine="106"/>
+        <w:jc w:val="both"/>
+      </w:pPr>
+    </w:p>
+    <w:p>
+      <w:pPr>
+        <w:widowControl w:val="0"/>
+        <w:pBdr>
+          <w:top w:val="nil"/>
+          <w:left w:val="nil"/>
+          <w:bottom w:val="nil"/>
+          <w:right w:val="nil"/>
+          <w:between w:val="nil"/>
+        </w:pBdr>
+        <w:ind w:left="601" w:firstLine="106"/>
+        <w:jc w:val="both"/>
+      </w:pPr>
+    </w:p>
+    <w:p>
+      <w:pPr>
+        <w:widowControl w:val="0"/>
+        <w:pBdr>
+          <w:top w:val="nil"/>
+          <w:left w:val="nil"/>
+          <w:bottom w:val="nil"/>
+          <w:right w:val="nil"/>
+          <w:between w:val="nil"/>
+        </w:pBdr>
+        <w:ind w:left="601" w:firstLine="106"/>
+        <w:jc w:val="both"/>
+      </w:pPr>
     </w:p>
     <w:p>
       <w:pPr>
@@ -6795,8 +7443,6 @@
         </w:rPr>
         <w:t>Personal involucrado</w:t>
       </w:r>
-      <w:bookmarkStart w:id="7" w:name="_GoBack"/>
-      <w:bookmarkEnd w:id="7"/>
     </w:p>
     <w:p>
       <w:pPr>
@@ -8316,170 +8962,6 @@
           <w:right w:val="nil"/>
           <w:between w:val="nil"/>
         </w:pBdr>
-        <w:ind w:left="708"/>
-        <w:jc w:val="center"/>
-        <w:rPr>
-          <w:i/>
-          <w:color w:val="000000"/>
-        </w:rPr>
-      </w:pPr>
-    </w:p>
-    <w:p>
-      <w:pPr>
-        <w:widowControl w:val="0"/>
-        <w:pBdr>
-          <w:top w:val="nil"/>
-          <w:left w:val="nil"/>
-          <w:bottom w:val="nil"/>
-          <w:right w:val="nil"/>
-          <w:between w:val="nil"/>
-        </w:pBdr>
-        <w:ind w:left="708"/>
-        <w:jc w:val="center"/>
-        <w:rPr>
-          <w:i/>
-          <w:color w:val="000000"/>
-        </w:rPr>
-      </w:pPr>
-    </w:p>
-    <w:p>
-      <w:pPr>
-        <w:widowControl w:val="0"/>
-        <w:pBdr>
-          <w:top w:val="nil"/>
-          <w:left w:val="nil"/>
-          <w:bottom w:val="nil"/>
-          <w:right w:val="nil"/>
-          <w:between w:val="nil"/>
-        </w:pBdr>
-        <w:ind w:left="708"/>
-        <w:jc w:val="center"/>
-        <w:rPr>
-          <w:i/>
-          <w:color w:val="000000"/>
-        </w:rPr>
-      </w:pPr>
-    </w:p>
-    <w:p>
-      <w:pPr>
-        <w:widowControl w:val="0"/>
-        <w:pBdr>
-          <w:top w:val="nil"/>
-          <w:left w:val="nil"/>
-          <w:bottom w:val="nil"/>
-          <w:right w:val="nil"/>
-          <w:between w:val="nil"/>
-        </w:pBdr>
-        <w:ind w:left="708"/>
-        <w:jc w:val="center"/>
-        <w:rPr>
-          <w:i/>
-          <w:color w:val="000000"/>
-        </w:rPr>
-      </w:pPr>
-    </w:p>
-    <w:p>
-      <w:pPr>
-        <w:widowControl w:val="0"/>
-        <w:pBdr>
-          <w:top w:val="nil"/>
-          <w:left w:val="nil"/>
-          <w:bottom w:val="nil"/>
-          <w:right w:val="nil"/>
-          <w:between w:val="nil"/>
-        </w:pBdr>
-        <w:ind w:left="708"/>
-        <w:jc w:val="center"/>
-        <w:rPr>
-          <w:i/>
-          <w:color w:val="000000"/>
-        </w:rPr>
-      </w:pPr>
-    </w:p>
-    <w:p>
-      <w:pPr>
-        <w:widowControl w:val="0"/>
-        <w:pBdr>
-          <w:top w:val="nil"/>
-          <w:left w:val="nil"/>
-          <w:bottom w:val="nil"/>
-          <w:right w:val="nil"/>
-          <w:between w:val="nil"/>
-        </w:pBdr>
-        <w:ind w:left="708"/>
-        <w:jc w:val="center"/>
-        <w:rPr>
-          <w:i/>
-          <w:color w:val="000000"/>
-        </w:rPr>
-      </w:pPr>
-    </w:p>
-    <w:p>
-      <w:pPr>
-        <w:widowControl w:val="0"/>
-        <w:pBdr>
-          <w:top w:val="nil"/>
-          <w:left w:val="nil"/>
-          <w:bottom w:val="nil"/>
-          <w:right w:val="nil"/>
-          <w:between w:val="nil"/>
-        </w:pBdr>
-        <w:ind w:left="708"/>
-        <w:jc w:val="center"/>
-        <w:rPr>
-          <w:i/>
-          <w:color w:val="000000"/>
-        </w:rPr>
-      </w:pPr>
-    </w:p>
-    <w:p>
-      <w:pPr>
-        <w:widowControl w:val="0"/>
-        <w:pBdr>
-          <w:top w:val="nil"/>
-          <w:left w:val="nil"/>
-          <w:bottom w:val="nil"/>
-          <w:right w:val="nil"/>
-          <w:between w:val="nil"/>
-        </w:pBdr>
-        <w:ind w:left="708"/>
-        <w:jc w:val="center"/>
-        <w:rPr>
-          <w:i/>
-          <w:color w:val="000000"/>
-        </w:rPr>
-      </w:pPr>
-    </w:p>
-    <w:p>
-      <w:pPr>
-        <w:widowControl w:val="0"/>
-        <w:pBdr>
-          <w:top w:val="nil"/>
-          <w:left w:val="nil"/>
-          <w:bottom w:val="nil"/>
-          <w:right w:val="nil"/>
-          <w:between w:val="nil"/>
-        </w:pBdr>
-        <w:ind w:left="708"/>
-        <w:jc w:val="center"/>
-        <w:rPr>
-          <w:i/>
-          <w:color w:val="000000"/>
-        </w:rPr>
-      </w:pPr>
-    </w:p>
-    <w:p>
-      <w:pPr>
-        <w:widowControl w:val="0"/>
-        <w:pBdr>
-          <w:top w:val="nil"/>
-          <w:left w:val="nil"/>
-          <w:bottom w:val="nil"/>
-          <w:right w:val="nil"/>
-          <w:between w:val="nil"/>
-        </w:pBdr>
-        <w:ind w:left="708"/>
-        <w:jc w:val="center"/>
         <w:rPr>
           <w:i/>
           <w:color w:val="000000"/>
@@ -10498,16 +10980,62 @@
     </w:tbl>
     <w:p>
       <w:pPr>
-        <w:widowControl w:val="0"/>
-        <w:pBdr>
-          <w:top w:val="nil"/>
-          <w:left w:val="nil"/>
-          <w:bottom w:val="nil"/>
-          <w:right w:val="nil"/>
-          <w:between w:val="nil"/>
-        </w:pBdr>
-        <w:ind w:left="708"/>
-        <w:jc w:val="center"/>
+        <w:pBdr>
+          <w:top w:val="nil"/>
+          <w:left w:val="nil"/>
+          <w:bottom w:val="nil"/>
+          <w:right w:val="nil"/>
+          <w:between w:val="nil"/>
+        </w:pBdr>
+        <w:ind w:left="600"/>
+        <w:rPr>
+          <w:i/>
+          <w:color w:val="000000"/>
+        </w:rPr>
+      </w:pPr>
+    </w:p>
+    <w:p>
+      <w:pPr>
+        <w:pBdr>
+          <w:top w:val="nil"/>
+          <w:left w:val="nil"/>
+          <w:bottom w:val="nil"/>
+          <w:right w:val="nil"/>
+          <w:between w:val="nil"/>
+        </w:pBdr>
+        <w:ind w:left="600"/>
+        <w:rPr>
+          <w:i/>
+          <w:color w:val="000000"/>
+        </w:rPr>
+      </w:pPr>
+    </w:p>
+    <w:p>
+      <w:pPr>
+        <w:pBdr>
+          <w:top w:val="nil"/>
+          <w:left w:val="nil"/>
+          <w:bottom w:val="nil"/>
+          <w:right w:val="nil"/>
+          <w:between w:val="nil"/>
+        </w:pBdr>
+        <w:ind w:left="600"/>
+        <w:rPr>
+          <w:i/>
+          <w:color w:val="000000"/>
+        </w:rPr>
+      </w:pPr>
+    </w:p>
+    <w:p>
+      <w:pPr>
+        <w:pBdr>
+          <w:top w:val="nil"/>
+          <w:left w:val="nil"/>
+          <w:bottom w:val="nil"/>
+          <w:right w:val="nil"/>
+          <w:between w:val="nil"/>
+        </w:pBdr>
+        <w:ind w:left="600"/>
         <w:rPr>
           <w:i/>
           <w:color w:val="000000"/>
@@ -10638,7 +11166,7 @@
             <w:r>
               <w:t xml:space="preserve"> Ponce</w:t>
             </w:r>
-            <w:hyperlink r:id="rId12" w:tooltip="Dalma Ponce" w:history="1"/>
+            <w:hyperlink r:id="rId9" w:tooltip="Dalma Ponce" w:history="1"/>
           </w:p>
         </w:tc>
       </w:tr>
@@ -11990,42 +12518,9 @@
           <w:right w:val="nil"/>
           <w:between w:val="nil"/>
         </w:pBdr>
-        <w:ind w:left="708"/>
-        <w:jc w:val="center"/>
-        <w:rPr>
-          <w:i/>
-          <w:color w:val="000000"/>
-        </w:rPr>
-      </w:pPr>
-    </w:p>
-    <w:p>
-      <w:pPr>
-        <w:widowControl w:val="0"/>
-        <w:pBdr>
-          <w:top w:val="nil"/>
-          <w:left w:val="nil"/>
-          <w:bottom w:val="nil"/>
-          <w:right w:val="nil"/>
-          <w:between w:val="nil"/>
-        </w:pBdr>
-        <w:ind w:left="708"/>
-        <w:rPr>
-          <w:i/>
-          <w:color w:val="000000"/>
-          <w:u w:val="single"/>
-        </w:rPr>
-      </w:pPr>
-    </w:p>
-    <w:p>
-      <w:pPr>
-        <w:widowControl w:val="0"/>
-        <w:pBdr>
-          <w:top w:val="nil"/>
-          <w:left w:val="nil"/>
-          <w:bottom w:val="nil"/>
-          <w:right w:val="nil"/>
-          <w:between w:val="nil"/>
-        </w:pBdr>
+        <w:tabs>
+          <w:tab w:val="left" w:pos="1230"/>
+        </w:tabs>
         <w:rPr>
           <w:i/>
           <w:color w:val="FF0000"/>
@@ -12033,151 +12528,6 @@
       </w:pPr>
       <w:bookmarkStart w:id="8" w:name="_4d34og8" w:colFirst="0" w:colLast="0"/>
       <w:bookmarkEnd w:id="8"/>
-    </w:p>
-    <w:p>
-      <w:pPr>
-        <w:widowControl w:val="0"/>
-        <w:pBdr>
-          <w:top w:val="nil"/>
-          <w:left w:val="nil"/>
-          <w:bottom w:val="nil"/>
-          <w:right w:val="nil"/>
-          <w:between w:val="nil"/>
-        </w:pBdr>
-        <w:rPr>
-          <w:i/>
-          <w:color w:val="FF0000"/>
-        </w:rPr>
-      </w:pPr>
-    </w:p>
-    <w:p>
-      <w:pPr>
-        <w:widowControl w:val="0"/>
-        <w:pBdr>
-          <w:top w:val="nil"/>
-          <w:left w:val="nil"/>
-          <w:bottom w:val="nil"/>
-          <w:right w:val="nil"/>
-          <w:between w:val="nil"/>
-        </w:pBdr>
-        <w:rPr>
-          <w:i/>
-          <w:color w:val="FF0000"/>
-        </w:rPr>
-      </w:pPr>
-    </w:p>
-    <w:p>
-      <w:pPr>
-        <w:widowControl w:val="0"/>
-        <w:pBdr>
-          <w:top w:val="nil"/>
-          <w:left w:val="nil"/>
-          <w:bottom w:val="nil"/>
-          <w:right w:val="nil"/>
-          <w:between w:val="nil"/>
-        </w:pBdr>
-        <w:rPr>
-          <w:i/>
-          <w:color w:val="FF0000"/>
-        </w:rPr>
-      </w:pPr>
-    </w:p>
-    <w:p>
-      <w:pPr>
-        <w:widowControl w:val="0"/>
-        <w:pBdr>
-          <w:top w:val="nil"/>
-          <w:left w:val="nil"/>
-          <w:bottom w:val="nil"/>
-          <w:right w:val="nil"/>
-          <w:between w:val="nil"/>
-        </w:pBdr>
-        <w:rPr>
-          <w:i/>
-          <w:color w:val="FF0000"/>
-        </w:rPr>
-      </w:pPr>
-    </w:p>
-    <w:p>
-      <w:pPr>
-        <w:widowControl w:val="0"/>
-        <w:pBdr>
-          <w:top w:val="nil"/>
-          <w:left w:val="nil"/>
-          <w:bottom w:val="nil"/>
-          <w:right w:val="nil"/>
-          <w:between w:val="nil"/>
-        </w:pBdr>
-        <w:rPr>
-          <w:i/>
-          <w:color w:val="FF0000"/>
-        </w:rPr>
-      </w:pPr>
-    </w:p>
-    <w:p>
-      <w:pPr>
-        <w:widowControl w:val="0"/>
-        <w:pBdr>
-          <w:top w:val="nil"/>
-          <w:left w:val="nil"/>
-          <w:bottom w:val="nil"/>
-          <w:right w:val="nil"/>
-          <w:between w:val="nil"/>
-        </w:pBdr>
-        <w:rPr>
-          <w:i/>
-          <w:color w:val="FF0000"/>
-        </w:rPr>
-      </w:pPr>
-    </w:p>
-    <w:p>
-      <w:pPr>
-        <w:widowControl w:val="0"/>
-        <w:pBdr>
-          <w:top w:val="nil"/>
-          <w:left w:val="nil"/>
-          <w:bottom w:val="nil"/>
-          <w:right w:val="nil"/>
-          <w:between w:val="nil"/>
-        </w:pBdr>
-        <w:rPr>
-          <w:i/>
-          <w:color w:val="FF0000"/>
-          <w:u w:val="single"/>
-        </w:rPr>
-      </w:pPr>
-    </w:p>
-    <w:p>
-      <w:pPr>
-        <w:widowControl w:val="0"/>
-        <w:pBdr>
-          <w:top w:val="nil"/>
-          <w:left w:val="nil"/>
-          <w:bottom w:val="nil"/>
-          <w:right w:val="nil"/>
-          <w:between w:val="nil"/>
-        </w:pBdr>
-        <w:rPr>
-          <w:i/>
-          <w:color w:val="FF0000"/>
-        </w:rPr>
-      </w:pPr>
-    </w:p>
-    <w:p>
-      <w:pPr>
-        <w:widowControl w:val="0"/>
-        <w:pBdr>
-          <w:top w:val="nil"/>
-          <w:left w:val="nil"/>
-          <w:bottom w:val="nil"/>
-          <w:right w:val="nil"/>
-          <w:between w:val="nil"/>
-        </w:pBdr>
-        <w:rPr>
-          <w:i/>
-          <w:color w:val="FF0000"/>
-        </w:rPr>
-      </w:pPr>
     </w:p>
     <w:p>
       <w:pPr>
@@ -13263,22 +13613,79 @@
       <w:r>
         <w:t>Este documento consta de tres secciones. En la primera sección se realiza una introducción al mismo y se proporciona una visión general de la especificación de recursos del sistema. En la segunda sección del documento se realiza una descripción general del sistema, con el fin de conocer las principales funciones que éste debe realizar, los datos asociados y los factores, restricciones, supuestos y dependencias que afectan al desarrollo, sin entrar en excesivos detalles. Por último, la tercera sección del documento es aquella en la que se definen detalladamente los requisitos que debe satisfacer el sistema.</w:t>
       </w:r>
-    </w:p>
-    <w:p>
-      <w:pPr>
-        <w:widowControl w:val="0"/>
-        <w:numPr>
-          <w:ilvl w:val="0"/>
-          <w:numId w:val="1"/>
-        </w:numPr>
-        <w:pBdr>
-          <w:top w:val="nil"/>
-          <w:left w:val="nil"/>
-          <w:bottom w:val="nil"/>
-          <w:right w:val="nil"/>
-          <w:between w:val="nil"/>
-        </w:pBdr>
-        <w:spacing w:before="120" w:after="60"/>
+      <w:bookmarkStart w:id="12" w:name="_26in1rg" w:colFirst="0" w:colLast="0"/>
+      <w:bookmarkEnd w:id="12"/>
+    </w:p>
+    <w:p>
+      <w:pPr>
+        <w:pBdr>
+          <w:top w:val="nil"/>
+          <w:left w:val="nil"/>
+          <w:bottom w:val="nil"/>
+          <w:right w:val="nil"/>
+          <w:between w:val="nil"/>
+        </w:pBdr>
+        <w:ind w:left="600"/>
+        <w:rPr>
+          <w:color w:val="000000"/>
+        </w:rPr>
+      </w:pPr>
+    </w:p>
+    <w:p>
+      <w:pPr>
+        <w:pBdr>
+          <w:top w:val="nil"/>
+          <w:left w:val="nil"/>
+          <w:bottom w:val="nil"/>
+          <w:right w:val="nil"/>
+          <w:between w:val="nil"/>
+        </w:pBdr>
+        <w:ind w:left="600"/>
+        <w:rPr>
+          <w:color w:val="000000"/>
+        </w:rPr>
+      </w:pPr>
+    </w:p>
+    <w:p>
+      <w:pPr>
+        <w:pBdr>
+          <w:top w:val="nil"/>
+          <w:left w:val="nil"/>
+          <w:bottom w:val="nil"/>
+          <w:right w:val="nil"/>
+          <w:between w:val="nil"/>
+        </w:pBdr>
+        <w:ind w:left="600"/>
+        <w:rPr>
+          <w:color w:val="000000"/>
+        </w:rPr>
+      </w:pPr>
+    </w:p>
+    <w:p>
+      <w:pPr>
+        <w:pBdr>
+          <w:top w:val="nil"/>
+          <w:left w:val="nil"/>
+          <w:bottom w:val="nil"/>
+          <w:right w:val="nil"/>
+          <w:between w:val="nil"/>
+        </w:pBdr>
+        <w:ind w:left="600"/>
+        <w:rPr>
+          <w:color w:val="000000"/>
+        </w:rPr>
+      </w:pPr>
+    </w:p>
+    <w:p>
+      <w:pPr>
+        <w:pBdr>
+          <w:top w:val="nil"/>
+          <w:left w:val="nil"/>
+          <w:bottom w:val="nil"/>
+          <w:right w:val="nil"/>
+          <w:between w:val="nil"/>
+        </w:pBdr>
+        <w:ind w:left="600"/>
         <w:rPr>
           <w:b/>
           <w:color w:val="000000"/>
@@ -13286,8 +13693,6 @@
           <w:szCs w:val="32"/>
         </w:rPr>
       </w:pPr>
-      <w:bookmarkStart w:id="12" w:name="_26in1rg" w:colFirst="0" w:colLast="0"/>
-      <w:bookmarkEnd w:id="12"/>
       <w:r>
         <w:rPr>
           <w:b/>
@@ -13374,66 +13779,9 @@
           <w:right w:val="nil"/>
           <w:between w:val="nil"/>
         </w:pBdr>
-      </w:pPr>
-    </w:p>
-    <w:p>
-      <w:pPr>
-        <w:widowControl w:val="0"/>
-        <w:pBdr>
-          <w:top w:val="nil"/>
-          <w:left w:val="nil"/>
-          <w:bottom w:val="nil"/>
-          <w:right w:val="nil"/>
-          <w:between w:val="nil"/>
-        </w:pBdr>
-      </w:pPr>
-    </w:p>
-    <w:p>
-      <w:pPr>
-        <w:widowControl w:val="0"/>
-        <w:pBdr>
-          <w:top w:val="nil"/>
-          <w:left w:val="nil"/>
-          <w:bottom w:val="nil"/>
-          <w:right w:val="nil"/>
-          <w:between w:val="nil"/>
-        </w:pBdr>
-      </w:pPr>
-    </w:p>
-    <w:p>
-      <w:pPr>
-        <w:widowControl w:val="0"/>
-        <w:pBdr>
-          <w:top w:val="nil"/>
-          <w:left w:val="nil"/>
-          <w:bottom w:val="nil"/>
-          <w:right w:val="nil"/>
-          <w:between w:val="nil"/>
-        </w:pBdr>
-      </w:pPr>
-    </w:p>
-    <w:p>
-      <w:pPr>
-        <w:widowControl w:val="0"/>
-        <w:pBdr>
-          <w:top w:val="nil"/>
-          <w:left w:val="nil"/>
-          <w:bottom w:val="nil"/>
-          <w:right w:val="nil"/>
-          <w:between w:val="nil"/>
-        </w:pBdr>
-      </w:pPr>
-    </w:p>
-    <w:p>
-      <w:pPr>
-        <w:widowControl w:val="0"/>
-        <w:pBdr>
-          <w:top w:val="nil"/>
-          <w:left w:val="nil"/>
-          <w:bottom w:val="nil"/>
-          <w:right w:val="nil"/>
-          <w:between w:val="nil"/>
-        </w:pBdr>
+        <w:tabs>
+          <w:tab w:val="left" w:pos="1965"/>
+        </w:tabs>
       </w:pPr>
     </w:p>
     <w:p>
@@ -14450,9 +14798,53 @@
     </w:p>
     <w:p>
       <w:pPr>
+        <w:tabs>
+          <w:tab w:val="left" w:pos="1005"/>
+        </w:tabs>
         <w:rPr>
           <w:sz w:val="24"/>
           <w:szCs w:val="24"/>
+        </w:rPr>
+      </w:pPr>
+      <w:r>
+        <w:rPr>
+          <w:sz w:val="24"/>
+          <w:szCs w:val="24"/>
+        </w:rPr>
+        <w:tab/>
+      </w:r>
+    </w:p>
+    <w:p>
+      <w:pPr>
+        <w:tabs>
+          <w:tab w:val="left" w:pos="1005"/>
+        </w:tabs>
+        <w:rPr>
+          <w:sz w:val="24"/>
+          <w:szCs w:val="24"/>
+        </w:rPr>
+      </w:pPr>
+    </w:p>
+    <w:p>
+      <w:pPr>
+        <w:tabs>
+          <w:tab w:val="left" w:pos="1005"/>
+        </w:tabs>
+        <w:rPr>
+          <w:sz w:val="24"/>
+          <w:szCs w:val="24"/>
+        </w:rPr>
+      </w:pPr>
+    </w:p>
+    <w:p>
+      <w:pPr>
+        <w:tabs>
+          <w:tab w:val="left" w:pos="1005"/>
+        </w:tabs>
+        <w:rPr>
+          <w:sz w:val="24"/>
+          <w:szCs w:val="24"/>
+          <w:u w:val="single"/>
         </w:rPr>
       </w:pPr>
     </w:p>
@@ -14897,7 +15289,6 @@
                 <w:b/>
                 <w:color w:val="000000"/>
               </w:rPr>
-              <w:lastRenderedPageBreak/>
               <w:t>Inconvenientes:</w:t>
             </w:r>
           </w:p>
@@ -14977,7 +15368,7 @@
       </w:pPr>
     </w:p>
     <w:sectPr>
-      <w:headerReference w:type="first" r:id="rId13"/>
+      <w:headerReference w:type="first" r:id="rId10"/>
       <w:pgSz w:w="11906" w:h="16838"/>
       <w:pgMar w:top="1418" w:right="1701" w:bottom="1418" w:left="1701" w:header="709" w:footer="709" w:gutter="0"/>
       <w:cols w:space="720"/>
@@ -15006,172 +15397,6 @@
 </file>
 
 <file path=word/footer1.xml><?xml version="1.0" encoding="utf-8"?>
-<w:ftr xmlns:wpc="http://schemas.microsoft.com/office/word/2010/wordprocessingCanvas" xmlns:mc="http://schemas.openxmlformats.org/markup-compatibility/2006" xmlns:o="urn:schemas-microsoft-com:office:office" xmlns:r="http://schemas.openxmlformats.org/officeDocument/2006/relationships" xmlns:m="http://schemas.openxmlformats.org/officeDocument/2006/math" xmlns:v="urn:schemas-microsoft-com:vml" xmlns:wp14="http://schemas.microsoft.com/office/word/2010/wordprocessingDrawing" xmlns:wp="http://schemas.openxmlformats.org/drawingml/2006/wordprocessingDrawing" xmlns:w10="urn:schemas-microsoft-com:office:word" xmlns:w="http://schemas.openxmlformats.org/wordprocessingml/2006/main" xmlns:w14="http://schemas.microsoft.com/office/word/2010/wordml" xmlns:w15="http://schemas.microsoft.com/office/word/2012/wordml" xmlns:wpg="http://schemas.microsoft.com/office/word/2010/wordprocessingGroup" xmlns:wpi="http://schemas.microsoft.com/office/word/2010/wordprocessingInk" xmlns:wne="http://schemas.microsoft.com/office/word/2006/wordml" xmlns:wps="http://schemas.microsoft.com/office/word/2010/wordprocessingShape" mc:Ignorable="w14 w15 wp14">
-  <w:p>
-    <w:pPr>
-      <w:ind w:right="260"/>
-      <w:rPr>
-        <w:color w:val="0F243E"/>
-        <w:sz w:val="26"/>
-        <w:szCs w:val="26"/>
-      </w:rPr>
-    </w:pPr>
-    <w:r>
-      <w:rPr>
-        <w:noProof/>
-        <w:lang w:val="es-AR"/>
-      </w:rPr>
-      <mc:AlternateContent>
-        <mc:Choice Requires="wps">
-          <w:drawing>
-            <wp:anchor distT="0" distB="0" distL="114300" distR="114300" simplePos="0" relativeHeight="251658240" behindDoc="0" locked="0" layoutInCell="1" hidden="0" allowOverlap="1">
-              <wp:simplePos x="0" y="0"/>
-              <wp:positionH relativeFrom="column">
-                <wp:posOffset>5981700</wp:posOffset>
-              </wp:positionH>
-              <wp:positionV relativeFrom="paragraph">
-                <wp:posOffset>9347200</wp:posOffset>
-              </wp:positionV>
-              <wp:extent cx="396240" cy="290830"/>
-              <wp:effectExtent l="0" t="0" r="0" b="0"/>
-              <wp:wrapNone/>
-              <wp:docPr id="1" name="Rectángulo 1"/>
-              <wp:cNvGraphicFramePr/>
-              <a:graphic xmlns:a="http://schemas.openxmlformats.org/drawingml/2006/main">
-                <a:graphicData uri="http://schemas.microsoft.com/office/word/2010/wordprocessingShape">
-                  <wps:wsp>
-                    <wps:cNvSpPr/>
-                    <wps:spPr>
-                      <a:xfrm>
-                        <a:off x="5151690" y="3623473"/>
-                        <a:ext cx="388620" cy="313055"/>
-                      </a:xfrm>
-                      <a:prstGeom prst="rect">
-                        <a:avLst/>
-                      </a:prstGeom>
-                      <a:solidFill>
-                        <a:srgbClr val="FFFFFF"/>
-                      </a:solidFill>
-                      <a:ln>
-                        <a:noFill/>
-                      </a:ln>
-                    </wps:spPr>
-                    <wps:txbx>
-                      <w:txbxContent>
-                        <w:p>
-                          <w:pPr>
-                            <w:jc w:val="center"/>
-                            <w:textDirection w:val="btLr"/>
-                          </w:pPr>
-                          <w:r>
-                            <w:rPr>
-                              <w:color w:val="0F243E"/>
-                              <w:sz w:val="26"/>
-                            </w:rPr>
-                            <w:t xml:space="preserve">PAGE  \* </w:t>
-                          </w:r>
-                          <w:proofErr w:type="spellStart"/>
-                          <w:r>
-                            <w:rPr>
-                              <w:color w:val="0F243E"/>
-                              <w:sz w:val="26"/>
-                            </w:rPr>
-                            <w:t>Arabic</w:t>
-                          </w:r>
-                          <w:proofErr w:type="spellEnd"/>
-                          <w:r>
-                            <w:rPr>
-                              <w:color w:val="0F243E"/>
-                              <w:sz w:val="26"/>
-                            </w:rPr>
-                            <w:t xml:space="preserve">  \* MERGEFORMAT4</w:t>
-                          </w:r>
-                        </w:p>
-                        <w:p>
-                          <w:pPr>
-                            <w:textDirection w:val="btLr"/>
-                          </w:pPr>
-                        </w:p>
-                      </w:txbxContent>
-                    </wps:txbx>
-                    <wps:bodyPr spcFirstLastPara="1" wrap="square" lIns="0" tIns="45700" rIns="0" bIns="45700" anchor="ctr" anchorCtr="0">
-                      <a:noAutofit/>
-                    </wps:bodyPr>
-                  </wps:wsp>
-                </a:graphicData>
-              </a:graphic>
-            </wp:anchor>
-          </w:drawing>
-        </mc:Choice>
-        <mc:Fallback>
-          <w:pict>
-            <v:rect id="Rectángulo 1" o:spid="_x0000_s1026" style="position:absolute;margin-left:471pt;margin-top:736pt;width:31.2pt;height:22.9pt;z-index:251658240;visibility:visible;mso-wrap-style:square;mso-wrap-distance-left:9pt;mso-wrap-distance-top:0;mso-wrap-distance-right:9pt;mso-wrap-distance-bottom:0;mso-position-horizontal:absolute;mso-position-horizontal-relative:text;mso-position-vertical:absolute;mso-position-vertical-relative:text;v-text-anchor:middle" o:gfxdata="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" stroked="f">
-              <v:textbox inset="0,1.2694mm,0,1.2694mm">
-                <w:txbxContent>
-                  <w:p>
-                    <w:pPr>
-                      <w:jc w:val="center"/>
-                      <w:textDirection w:val="btLr"/>
-                    </w:pPr>
-                    <w:r>
-                      <w:rPr>
-                        <w:color w:val="0F243E"/>
-                        <w:sz w:val="26"/>
-                      </w:rPr>
-                      <w:t xml:space="preserve">PAGE  \* </w:t>
-                    </w:r>
-                    <w:proofErr w:type="spellStart"/>
-                    <w:r>
-                      <w:rPr>
-                        <w:color w:val="0F243E"/>
-                        <w:sz w:val="26"/>
-                      </w:rPr>
-                      <w:t>Arabic</w:t>
-                    </w:r>
-                    <w:proofErr w:type="spellEnd"/>
-                    <w:r>
-                      <w:rPr>
-                        <w:color w:val="0F243E"/>
-                        <w:sz w:val="26"/>
-                      </w:rPr>
-                      <w:t xml:space="preserve">  \* MERGEFORMAT4</w:t>
-                    </w:r>
-                  </w:p>
-                  <w:p>
-                    <w:pPr>
-                      <w:textDirection w:val="btLr"/>
-                    </w:pPr>
-                  </w:p>
-                </w:txbxContent>
-              </v:textbox>
-            </v:rect>
-          </w:pict>
-        </mc:Fallback>
-      </mc:AlternateContent>
-    </w:r>
-  </w:p>
-  <w:p>
-    <w:pPr>
-      <w:pBdr>
-        <w:top w:val="nil"/>
-        <w:left w:val="nil"/>
-        <w:bottom w:val="nil"/>
-        <w:right w:val="nil"/>
-        <w:between w:val="nil"/>
-      </w:pBdr>
-      <w:tabs>
-        <w:tab w:val="center" w:pos="4252"/>
-        <w:tab w:val="right" w:pos="8504"/>
-      </w:tabs>
-      <w:rPr>
-        <w:color w:val="000000"/>
-      </w:rPr>
-    </w:pPr>
-  </w:p>
-</w:ftr>
-</file>
-
-<file path=word/footer2.xml><?xml version="1.0" encoding="utf-8"?>
 <w:ftr xmlns:wpc="http://schemas.microsoft.com/office/word/2010/wordprocessingCanvas" xmlns:mc="http://schemas.openxmlformats.org/markup-compatibility/2006" xmlns:o="urn:schemas-microsoft-com:office:office" xmlns:r="http://schemas.openxmlformats.org/officeDocument/2006/relationships" xmlns:m="http://schemas.openxmlformats.org/officeDocument/2006/math" xmlns:v="urn:schemas-microsoft-com:vml" xmlns:wp14="http://schemas.microsoft.com/office/word/2010/wordprocessingDrawing" xmlns:wp="http://schemas.openxmlformats.org/drawingml/2006/wordprocessingDrawing" xmlns:w10="urn:schemas-microsoft-com:office:word" xmlns:w="http://schemas.openxmlformats.org/wordprocessingml/2006/main" xmlns:w14="http://schemas.microsoft.com/office/word/2010/wordml" xmlns:w15="http://schemas.microsoft.com/office/word/2012/wordml" xmlns:wpg="http://schemas.microsoft.com/office/word/2010/wordprocessingGroup" xmlns:wpi="http://schemas.microsoft.com/office/word/2010/wordprocessingInk" xmlns:wne="http://schemas.microsoft.com/office/word/2006/wordml" xmlns:wps="http://schemas.microsoft.com/office/word/2010/wordprocessingShape" mc:Ignorable="w14 w15 wp14">
   <w:p>
     <w:pPr>
@@ -15217,22 +15442,6 @@
 <w:hdr xmlns:wpc="http://schemas.microsoft.com/office/word/2010/wordprocessingCanvas" xmlns:mc="http://schemas.openxmlformats.org/markup-compatibility/2006" xmlns:o="urn:schemas-microsoft-com:office:office" xmlns:r="http://schemas.openxmlformats.org/officeDocument/2006/relationships" xmlns:m="http://schemas.openxmlformats.org/officeDocument/2006/math" xmlns:v="urn:schemas-microsoft-com:vml" xmlns:wp14="http://schemas.microsoft.com/office/word/2010/wordprocessingDrawing" xmlns:wp="http://schemas.openxmlformats.org/drawingml/2006/wordprocessingDrawing" xmlns:w10="urn:schemas-microsoft-com:office:word" xmlns:w="http://schemas.openxmlformats.org/wordprocessingml/2006/main" xmlns:w14="http://schemas.microsoft.com/office/word/2010/wordml" xmlns:w15="http://schemas.microsoft.com/office/word/2012/wordml" xmlns:wpg="http://schemas.microsoft.com/office/word/2010/wordprocessingGroup" xmlns:wpi="http://schemas.microsoft.com/office/word/2010/wordprocessingInk" xmlns:wne="http://schemas.microsoft.com/office/word/2006/wordml" xmlns:wps="http://schemas.microsoft.com/office/word/2010/wordprocessingShape" mc:Ignorable="w14 w15 wp14">
   <w:p>
     <w:pPr>
-      <w:widowControl w:val="0"/>
-      <w:pBdr>
-        <w:top w:val="nil"/>
-        <w:left w:val="nil"/>
-        <w:bottom w:val="nil"/>
-        <w:right w:val="nil"/>
-        <w:between w:val="nil"/>
-      </w:pBdr>
-      <w:spacing w:line="276" w:lineRule="auto"/>
-      <w:rPr>
-        <w:color w:val="000000"/>
-      </w:rPr>
-    </w:pPr>
-  </w:p>
-  <w:p>
-    <w:pPr>
       <w:pBdr>
         <w:top w:val="nil"/>
         <w:left w:val="nil"/>
@@ -15253,53 +15462,6 @@
 </file>
 
 <file path=word/header2.xml><?xml version="1.0" encoding="utf-8"?>
-<w:hdr xmlns:wpc="http://schemas.microsoft.com/office/word/2010/wordprocessingCanvas" xmlns:mc="http://schemas.openxmlformats.org/markup-compatibility/2006" xmlns:o="urn:schemas-microsoft-com:office:office" xmlns:r="http://schemas.openxmlformats.org/officeDocument/2006/relationships" xmlns:m="http://schemas.openxmlformats.org/officeDocument/2006/math" xmlns:v="urn:schemas-microsoft-com:vml" xmlns:wp14="http://schemas.microsoft.com/office/word/2010/wordprocessingDrawing" xmlns:wp="http://schemas.openxmlformats.org/drawingml/2006/wordprocessingDrawing" xmlns:w10="urn:schemas-microsoft-com:office:word" xmlns:w="http://schemas.openxmlformats.org/wordprocessingml/2006/main" xmlns:w14="http://schemas.microsoft.com/office/word/2010/wordml" xmlns:w15="http://schemas.microsoft.com/office/word/2012/wordml" xmlns:wpg="http://schemas.microsoft.com/office/word/2010/wordprocessingGroup" xmlns:wpi="http://schemas.microsoft.com/office/word/2010/wordprocessingInk" xmlns:wne="http://schemas.microsoft.com/office/word/2006/wordml" xmlns:wps="http://schemas.microsoft.com/office/word/2010/wordprocessingShape" mc:Ignorable="w14 w15 wp14">
-  <w:p>
-    <w:pPr>
-      <w:pBdr>
-        <w:top w:val="nil"/>
-        <w:left w:val="nil"/>
-        <w:bottom w:val="nil"/>
-        <w:right w:val="nil"/>
-        <w:between w:val="nil"/>
-      </w:pBdr>
-      <w:tabs>
-        <w:tab w:val="center" w:pos="4252"/>
-        <w:tab w:val="right" w:pos="8504"/>
-      </w:tabs>
-      <w:jc w:val="right"/>
-      <w:rPr>
-        <w:color w:val="000000"/>
-      </w:rPr>
-    </w:pPr>
-  </w:p>
-</w:hdr>
-</file>
-
-<file path=word/header3.xml><?xml version="1.0" encoding="utf-8"?>
-<w:hdr xmlns:wpc="http://schemas.microsoft.com/office/word/2010/wordprocessingCanvas" xmlns:mc="http://schemas.openxmlformats.org/markup-compatibility/2006" xmlns:o="urn:schemas-microsoft-com:office:office" xmlns:r="http://schemas.openxmlformats.org/officeDocument/2006/relationships" xmlns:m="http://schemas.openxmlformats.org/officeDocument/2006/math" xmlns:v="urn:schemas-microsoft-com:vml" xmlns:wp14="http://schemas.microsoft.com/office/word/2010/wordprocessingDrawing" xmlns:wp="http://schemas.openxmlformats.org/drawingml/2006/wordprocessingDrawing" xmlns:w10="urn:schemas-microsoft-com:office:word" xmlns:w="http://schemas.openxmlformats.org/wordprocessingml/2006/main" xmlns:w14="http://schemas.microsoft.com/office/word/2010/wordml" xmlns:w15="http://schemas.microsoft.com/office/word/2012/wordml" xmlns:wpg="http://schemas.microsoft.com/office/word/2010/wordprocessingGroup" xmlns:wpi="http://schemas.microsoft.com/office/word/2010/wordprocessingInk" xmlns:wne="http://schemas.microsoft.com/office/word/2006/wordml" xmlns:wps="http://schemas.microsoft.com/office/word/2010/wordprocessingShape" mc:Ignorable="w14 w15 wp14">
-  <w:p>
-    <w:pPr>
-      <w:pBdr>
-        <w:top w:val="nil"/>
-        <w:left w:val="nil"/>
-        <w:bottom w:val="nil"/>
-        <w:right w:val="nil"/>
-        <w:between w:val="nil"/>
-      </w:pBdr>
-      <w:tabs>
-        <w:tab w:val="center" w:pos="4252"/>
-        <w:tab w:val="right" w:pos="8504"/>
-      </w:tabs>
-      <w:rPr>
-        <w:color w:val="000000"/>
-      </w:rPr>
-    </w:pPr>
-  </w:p>
-</w:hdr>
-</file>
-
-<file path=word/header4.xml><?xml version="1.0" encoding="utf-8"?>
 <w:hdr xmlns:wpc="http://schemas.microsoft.com/office/word/2010/wordprocessingCanvas" xmlns:mc="http://schemas.openxmlformats.org/markup-compatibility/2006" xmlns:o="urn:schemas-microsoft-com:office:office" xmlns:r="http://schemas.openxmlformats.org/officeDocument/2006/relationships" xmlns:m="http://schemas.openxmlformats.org/officeDocument/2006/math" xmlns:v="urn:schemas-microsoft-com:vml" xmlns:wp14="http://schemas.microsoft.com/office/word/2010/wordprocessingDrawing" xmlns:wp="http://schemas.openxmlformats.org/drawingml/2006/wordprocessingDrawing" xmlns:w10="urn:schemas-microsoft-com:office:word" xmlns:w="http://schemas.openxmlformats.org/wordprocessingml/2006/main" xmlns:w14="http://schemas.microsoft.com/office/word/2010/wordml" xmlns:w15="http://schemas.microsoft.com/office/word/2012/wordml" xmlns:wpg="http://schemas.microsoft.com/office/word/2010/wordprocessingGroup" xmlns:wpi="http://schemas.microsoft.com/office/word/2010/wordprocessingInk" xmlns:wne="http://schemas.microsoft.com/office/word/2006/wordml" xmlns:wps="http://schemas.microsoft.com/office/word/2010/wordprocessingShape" mc:Ignorable="w14 w15 wp14">
   <w:p>
     <w:pPr>
@@ -16298,6 +16460,7 @@
   <w:style w:type="character" w:default="1" w:styleId="Fuentedeprrafopredeter">
     <w:name w:val="Default Paragraph Font"/>
     <w:uiPriority w:val="1"/>
+    <w:semiHidden/>
     <w:unhideWhenUsed/>
   </w:style>
   <w:style w:type="table" w:default="1" w:styleId="Tablanormal">
@@ -16410,7 +16573,9 @@
       <w:tblStyleColBandSize w:val="1"/>
       <w:tblCellMar>
         <w:top w:w="0" w:type="dxa"/>
+        <w:left w:w="0" w:type="dxa"/>
         <w:bottom w:w="0" w:type="dxa"/>
+        <w:right w:w="0" w:type="dxa"/>
       </w:tblCellMar>
     </w:tblPr>
   </w:style>
@@ -16421,7 +16586,9 @@
       <w:tblStyleColBandSize w:val="1"/>
       <w:tblCellMar>
         <w:top w:w="0" w:type="dxa"/>
+        <w:left w:w="0" w:type="dxa"/>
         <w:bottom w:w="0" w:type="dxa"/>
+        <w:right w:w="0" w:type="dxa"/>
       </w:tblCellMar>
     </w:tblPr>
   </w:style>
@@ -16432,7 +16599,9 @@
       <w:tblStyleColBandSize w:val="1"/>
       <w:tblCellMar>
         <w:top w:w="0" w:type="dxa"/>
+        <w:left w:w="0" w:type="dxa"/>
         <w:bottom w:w="0" w:type="dxa"/>
+        <w:right w:w="0" w:type="dxa"/>
       </w:tblCellMar>
     </w:tblPr>
   </w:style>

</xml_diff>